<commit_message>
added metrics to statusreport
</commit_message>
<xml_diff>
--- a/Documentation/statusReport week 8.docx
+++ b/Documentation/statusReport week 8.docx
@@ -57,18 +57,31 @@
     </w:p>
     <w:p>
       <w:r>
-        <w:t>Built in metrics</w:t>
-      </w:r>
-      <w:r>
-        <w:t xml:space="preserve"> from Visual studio</w:t>
-      </w:r>
-    </w:p>
-    <w:p>
-      <w:r>
-        <w:t>Build in metrics from NCover</w:t>
+        <w:t>Check longest road &lt; 1 second</w:t>
+      </w:r>
+    </w:p>
+    <w:p>
+      <w:r>
+        <w:t>Update fast enough to where it is not very obvious</w:t>
       </w:r>
       <w:bookmarkStart w:id="0" w:name="_GoBack"/>
       <w:bookmarkEnd w:id="0"/>
+      <w:r>
+        <w:t xml:space="preserve"> the board is updating</w:t>
+      </w:r>
+    </w:p>
+    <w:p>
+      <w:r>
+        <w:t>Built in metrics</w:t>
+      </w:r>
+      <w:r>
+        <w:t xml:space="preserve"> from Visual studio</w:t>
+      </w:r>
+    </w:p>
+    <w:p>
+      <w:r>
+        <w:t>Build in metrics from NCover</w:t>
+      </w:r>
     </w:p>
     <w:p/>
     <w:p>

</xml_diff>